<commit_message>
Add rmcs project and experience
</commit_message>
<xml_diff>
--- a/documents/suazo_wendell_cv_2025_new.docx
+++ b/documents/suazo_wendell_cv_2025_new.docx
@@ -1165,17 +1165,11 @@
                 <w:rtl w:val="0"/>
               </w:rPr>
               <w:t xml:space="preserve">iThinkWeb Corporation | July 2021 - Jan 2022</w:t>
-              <w:br w:type="textWrapping"/>
-            </w:r>
-            <w:r>
-              <w:rPr>
-                <w:rFonts w:ascii="Arial" w:cs="Arial" w:eastAsia="Arial" w:hAnsi="Arial"/>
-                <w:i w:val="1"/>
-                <w:sz w:val="17"/>
-                <w:szCs w:val="17"/>
-                <w:rtl w:val="0"/>
-              </w:rPr>
-              <w:t xml:space="preserve">Full time developer and full time student by this time</w:t>
+            </w:r>
+            <w:r>
+              <w:rPr>
+                <w:rtl w:val="0"/>
+              </w:rPr>
             </w:r>
           </w:p>
           <w:p>
@@ -1252,6 +1246,129 @@
           </w:p>
           <w:p>
             <w:pPr>
+              <w:spacing w:after="400" w:before="0" w:line="240" w:lineRule="auto"/>
+              <w:ind w:right="0"/>
+              <w:rPr>
+                <w:rFonts w:ascii="Arial" w:cs="Arial" w:eastAsia="Arial" w:hAnsi="Arial"/>
+                <w:i w:val="1"/>
+                <w:sz w:val="17"/>
+                <w:szCs w:val="17"/>
+              </w:rPr>
+            </w:pPr>
+            <w:r>
+              <w:rPr>
+                <w:rFonts w:ascii="Arial" w:cs="Arial" w:eastAsia="Arial" w:hAnsi="Arial"/>
+                <w:sz w:val="17"/>
+                <w:szCs w:val="17"/>
+                <w:rtl w:val="0"/>
+              </w:rPr>
+              <w:t xml:space="preserve">Collaborated with other developers.</w:t>
+              <w:br w:type="textWrapping"/>
+              <w:br w:type="textWrapping"/>
+              <w:br w:type="textWrapping"/>
+              <w:br w:type="textWrapping"/>
+            </w:r>
+            <w:r>
+              <w:rPr>
+                <w:rFonts w:ascii="Arial" w:cs="Arial" w:eastAsia="Arial" w:hAnsi="Arial"/>
+                <w:b w:val="1"/>
+                <w:color w:val="3f6caf"/>
+                <w:sz w:val="17"/>
+                <w:szCs w:val="17"/>
+                <w:rtl w:val="0"/>
+              </w:rPr>
+              <w:t xml:space="preserve">Fullstack Web Developer</w:t>
+              <w:br w:type="textWrapping"/>
+            </w:r>
+            <w:r>
+              <w:rPr>
+                <w:rFonts w:ascii="Arial" w:cs="Arial" w:eastAsia="Arial" w:hAnsi="Arial"/>
+                <w:sz w:val="17"/>
+                <w:szCs w:val="17"/>
+                <w:rtl w:val="0"/>
+              </w:rPr>
+              <w:t xml:space="preserve">ReadyMaid Cleaning Services| March 2020 - July 2021</w:t>
+            </w:r>
+            <w:r>
+              <w:rPr>
+                <w:rtl w:val="0"/>
+              </w:rPr>
+            </w:r>
+          </w:p>
+          <w:p>
+            <w:pPr>
+              <w:numPr>
+                <w:ilvl w:val="0"/>
+                <w:numId w:val="1"/>
+              </w:numPr>
+              <w:spacing w:before="240" w:line="240" w:lineRule="auto"/>
+              <w:ind w:left="720" w:right="0" w:hanging="360"/>
+              <w:rPr>
+                <w:rFonts w:ascii="Arial" w:cs="Arial" w:eastAsia="Arial" w:hAnsi="Arial"/>
+                <w:sz w:val="17"/>
+                <w:szCs w:val="17"/>
+              </w:rPr>
+            </w:pPr>
+            <w:r>
+              <w:rPr>
+                <w:rFonts w:ascii="Arial" w:cs="Arial" w:eastAsia="Arial" w:hAnsi="Arial"/>
+                <w:sz w:val="17"/>
+                <w:szCs w:val="17"/>
+                <w:rtl w:val="0"/>
+              </w:rPr>
+              <w:t xml:space="preserve">Use PHP/Laravel to build new and maintain existing features</w:t>
+            </w:r>
+          </w:p>
+          <w:p>
+            <w:pPr>
+              <w:numPr>
+                <w:ilvl w:val="0"/>
+                <w:numId w:val="1"/>
+              </w:numPr>
+              <w:spacing w:before="0" w:line="240" w:lineRule="auto"/>
+              <w:ind w:left="720" w:right="0" w:hanging="360"/>
+              <w:rPr>
+                <w:rFonts w:ascii="Arial" w:cs="Arial" w:eastAsia="Arial" w:hAnsi="Arial"/>
+                <w:sz w:val="17"/>
+                <w:szCs w:val="17"/>
+              </w:rPr>
+            </w:pPr>
+            <w:r>
+              <w:rPr>
+                <w:rFonts w:ascii="Arial" w:cs="Arial" w:eastAsia="Arial" w:hAnsi="Arial"/>
+                <w:sz w:val="17"/>
+                <w:szCs w:val="17"/>
+                <w:rtl w:val="0"/>
+              </w:rPr>
+              <w:t xml:space="preserve">Build complex API for frontend to consume</w:t>
+            </w:r>
+          </w:p>
+          <w:p>
+            <w:pPr>
+              <w:numPr>
+                <w:ilvl w:val="0"/>
+                <w:numId w:val="1"/>
+              </w:numPr>
+              <w:spacing w:before="0" w:line="240" w:lineRule="auto"/>
+              <w:ind w:left="720" w:right="0" w:hanging="360"/>
+              <w:rPr>
+                <w:rFonts w:ascii="Arial" w:cs="Arial" w:eastAsia="Arial" w:hAnsi="Arial"/>
+                <w:sz w:val="17"/>
+                <w:szCs w:val="17"/>
+              </w:rPr>
+            </w:pPr>
+            <w:r>
+              <w:rPr>
+                <w:rFonts w:ascii="Arial" w:cs="Arial" w:eastAsia="Arial" w:hAnsi="Arial"/>
+                <w:sz w:val="17"/>
+                <w:szCs w:val="17"/>
+                <w:rtl w:val="0"/>
+              </w:rPr>
+              <w:t xml:space="preserve">Build the system by myself alone.</w:t>
+            </w:r>
+          </w:p>
+          <w:p>
+            <w:pPr>
               <w:numPr>
                 <w:ilvl w:val="0"/>
                 <w:numId w:val="1"/>
@@ -1271,7 +1388,7 @@
                 <w:szCs w:val="17"/>
                 <w:rtl w:val="0"/>
               </w:rPr>
-              <w:t xml:space="preserve">Collaborated with other developers.</w:t>
+              <w:t xml:space="preserve">Handle deployment and system maintenance</w:t>
               <w:br w:type="textWrapping"/>
             </w:r>
           </w:p>

</xml_diff>